<commit_message>
chinh hop lap, chinh hop ko lap, hoan vi, to hop
</commit_message>
<xml_diff>
--- a/DSA.docx
+++ b/DSA.docx
@@ -4,7 +4,37 @@
   <w:body>
     <w:p>
       <w:r>
-        <w:t>Greedy</w:t>
+        <w:fldChar w:fldCharType="begin"/>
+      </w:r>
+      <w:r>
+        <w:instrText>HYPERLINK "</w:instrText>
+      </w:r>
+      <w:r>
+        <w:instrText>https://drive.google.com/file/d/0B9_PJNHU4_-dOFlyNXk3RkNtT0U/view?resourcekey=0-Kpc4q4d1cdsiB0MKtr4vQQ</w:instrText>
+      </w:r>
+      <w:r>
+        <w:instrText>"</w:instrText>
+      </w:r>
+      <w:r>
+        <w:fldChar w:fldCharType="separate"/>
+      </w:r>
+      <w:r>
+        <w:rPr>
+          <w:rStyle w:val="Hyperlink"/>
+        </w:rPr>
+        <w:t>https://drive.google.com/file/d/0B9_PJNHU4_-dOFlyNXk3RkNtT0U/view?resourcekey=0-Kpc4q4d1cdsiB0MKtr4vQQ</w:t>
+      </w:r>
+      <w:r>
+        <w:fldChar w:fldCharType="end"/>
+      </w:r>
+    </w:p>
+    <w:p/>
+    <w:p>
+      <w:pPr>
+        <w:pStyle w:val="Heading1"/>
+      </w:pPr>
+      <w:r>
+        <w:t>PHẦN 1. BÀI TOÁN LIỆT KÊ</w:t>
       </w:r>
     </w:p>
     <w:p>
@@ -12,16 +42,904 @@
         <w:pStyle w:val="ListParagraph"/>
         <w:numPr>
           <w:ilvl w:val="0"/>
-          <w:numId w:val="2"/>
-        </w:numPr>
-      </w:pPr>
-      <w:r>
-        <w:t>M</w:t>
-      </w:r>
-      <w:r>
-        <w:t>ột phương pháp giải quyết vấn đề bằng cách đưa ra lựa chọn tối ưu cục bộ tại mỗi bước với hy vọng đạt được giải pháp tối ưu toàn cục</w:t>
-      </w:r>
-    </w:p>
+          <w:numId w:val="3"/>
+        </w:numPr>
+        <w:spacing w:line="278" w:lineRule="auto"/>
+      </w:pPr>
+      <w:r>
+        <w:t>B</w:t>
+      </w:r>
+      <w:r>
+        <w:t>ài toán đếm</w:t>
+      </w:r>
+      <w:r>
+        <w:t xml:space="preserve"> là chỉ ra </w:t>
+      </w:r>
+      <w:r>
+        <w:rPr>
+          <w:b/>
+          <w:bCs/>
+        </w:rPr>
+        <w:t>số lượng</w:t>
+      </w:r>
+      <w:r>
+        <w:t xml:space="preserve"> đối tượng thỏa mãn điều kiện trong 1 tập các đối tượng cho trước</w:t>
+      </w:r>
+    </w:p>
+    <w:p>
+      <w:pPr>
+        <w:pStyle w:val="ListParagraph"/>
+        <w:numPr>
+          <w:ilvl w:val="0"/>
+          <w:numId w:val="3"/>
+        </w:numPr>
+        <w:spacing w:line="278" w:lineRule="auto"/>
+      </w:pPr>
+      <w:r>
+        <w:t>Bài toán liệt kê là bài toán đưa ra danh sách các đối tượng thỏa mãn điều kiện trong bài toán đếm</w:t>
+      </w:r>
+    </w:p>
+    <w:p>
+      <w:pPr>
+        <w:pStyle w:val="ListParagraph"/>
+        <w:numPr>
+          <w:ilvl w:val="0"/>
+          <w:numId w:val="3"/>
+        </w:numPr>
+        <w:spacing w:line="278" w:lineRule="auto"/>
+      </w:pPr>
+      <w:r>
+        <w:t>Phương pháp liệt kê là phương pháp cuối cùng trong options giải quyết vấn đề</w:t>
+      </w:r>
+    </w:p>
+    <w:p>
+      <w:pPr>
+        <w:pStyle w:val="Heading2"/>
+      </w:pPr>
+      <w:r>
+        <w:t>Một số kiến thức đại số tổ hợp</w:t>
+      </w:r>
+    </w:p>
+    <w:p>
+      <w:pPr>
+        <w:pStyle w:val="ListParagraph"/>
+        <w:numPr>
+          <w:ilvl w:val="0"/>
+          <w:numId w:val="3"/>
+        </w:numPr>
+        <w:spacing w:line="278" w:lineRule="auto"/>
+      </w:pPr>
+      <w:r>
+        <w:t>S là một tập hữu hạn gồm n phần tử và k là một số tự nhiên.</w:t>
+      </w:r>
+    </w:p>
+    <w:p>
+      <w:pPr>
+        <w:pStyle w:val="ListParagraph"/>
+        <w:numPr>
+          <w:ilvl w:val="0"/>
+          <w:numId w:val="3"/>
+        </w:numPr>
+        <w:spacing w:line="278" w:lineRule="auto"/>
+      </w:pPr>
+      <w:r>
+        <w:t>X là tập các số nguyên dương từ 1 đến k: X = {1, 2, ..., k}</w:t>
+      </w:r>
+    </w:p>
+    <w:p>
+      <w:pPr>
+        <w:pStyle w:val="Heading3"/>
+      </w:pPr>
+      <w:r>
+        <w:t>CHỈNH HỢP LẶP</w:t>
+      </w:r>
+    </w:p>
+    <w:p>
+      <w:pPr>
+        <w:pStyle w:val="ListParagraph"/>
+        <w:numPr>
+          <w:ilvl w:val="0"/>
+          <w:numId w:val="3"/>
+        </w:numPr>
+        <w:spacing w:line="278" w:lineRule="auto"/>
+      </w:pPr>
+      <w:r>
+        <w:t>Chỉnh hợp:</w:t>
+      </w:r>
+    </w:p>
+    <w:p>
+      <w:pPr>
+        <w:pStyle w:val="ListParagraph"/>
+        <w:numPr>
+          <w:ilvl w:val="1"/>
+          <w:numId w:val="3"/>
+        </w:numPr>
+        <w:spacing w:line="278" w:lineRule="auto"/>
+      </w:pPr>
+      <w:r>
+        <w:t xml:space="preserve"> là cách chọn có thứ tự 1 số phần tử từ 1 tập hợp</w:t>
+      </w:r>
+    </w:p>
+    <w:p>
+      <w:pPr>
+        <w:pStyle w:val="ListParagraph"/>
+        <w:numPr>
+          <w:ilvl w:val="0"/>
+          <w:numId w:val="3"/>
+        </w:numPr>
+        <w:spacing w:line="278" w:lineRule="auto"/>
+      </w:pPr>
+      <w:r>
+        <w:t xml:space="preserve">Chỉnh hợp </w:t>
+      </w:r>
+      <w:proofErr w:type="gramStart"/>
+      <w:r>
+        <w:t>lặp :</w:t>
+      </w:r>
+      <w:proofErr w:type="gramEnd"/>
+    </w:p>
+    <w:p>
+      <w:pPr>
+        <w:pStyle w:val="ListParagraph"/>
+        <w:numPr>
+          <w:ilvl w:val="1"/>
+          <w:numId w:val="3"/>
+        </w:numPr>
+        <w:spacing w:line="278" w:lineRule="auto"/>
+      </w:pPr>
+      <w:r>
+        <w:t>là chỉnh hợp và 1 phần tử có thể lặp lại nhiều lần</w:t>
+      </w:r>
+    </w:p>
+    <w:p>
+      <w:pPr>
+        <w:pStyle w:val="ListParagraph"/>
+        <w:numPr>
+          <w:ilvl w:val="1"/>
+          <w:numId w:val="3"/>
+        </w:numPr>
+        <w:spacing w:line="278" w:lineRule="auto"/>
+      </w:pPr>
+      <w:r>
+        <w:t xml:space="preserve">Ví </w:t>
+      </w:r>
+      <w:proofErr w:type="gramStart"/>
+      <w:r>
+        <w:t>dụ</w:t>
+      </w:r>
+      <w:r>
+        <w:t xml:space="preserve"> :</w:t>
+      </w:r>
+      <w:proofErr w:type="gramEnd"/>
+      <w:r>
+        <w:t xml:space="preserve"> </w:t>
+      </w:r>
+      <w:r>
+        <w:t>Từ tập {A, B, C}, chọn 2 phần tử có thứ tự có lặp:</w:t>
+      </w:r>
+      <w:r>
+        <w:t xml:space="preserve"> </w:t>
+      </w:r>
+      <w:r>
+        <w:t>AA, AB, AC, BA, BB, BC, CA, CB, CC → 9 cách</w:t>
+      </w:r>
+    </w:p>
+    <w:p>
+      <w:pPr>
+        <w:pStyle w:val="ListParagraph"/>
+        <w:numPr>
+          <w:ilvl w:val="1"/>
+          <w:numId w:val="3"/>
+        </w:numPr>
+        <w:spacing w:line="278" w:lineRule="auto"/>
+      </w:pPr>
+      <w:r>
+        <w:t>Công thức:</w:t>
+      </w:r>
+    </w:p>
+    <w:p>
+      <w:pPr>
+        <w:ind w:left="2880"/>
+      </w:pPr>
+      <w:r>
+        <w:rPr>
+          <w:noProof/>
+        </w:rPr>
+        <w:drawing>
+          <wp:inline distT="0" distB="0" distL="0" distR="0" wp14:anchorId="44AEFFFA" wp14:editId="089EF250">
+            <wp:extent cx="1219370" cy="457264"/>
+            <wp:effectExtent l="0" t="0" r="0" b="0"/>
+            <wp:docPr id="486619662" name="Picture 1"/>
+            <wp:cNvGraphicFramePr>
+              <a:graphicFrameLocks xmlns:a="http://schemas.openxmlformats.org/drawingml/2006/main" noChangeAspect="1"/>
+            </wp:cNvGraphicFramePr>
+            <a:graphic xmlns:a="http://schemas.openxmlformats.org/drawingml/2006/main">
+              <a:graphicData uri="http://schemas.openxmlformats.org/drawingml/2006/picture">
+                <pic:pic xmlns:pic="http://schemas.openxmlformats.org/drawingml/2006/picture">
+                  <pic:nvPicPr>
+                    <pic:cNvPr id="486619662" name=""/>
+                    <pic:cNvPicPr/>
+                  </pic:nvPicPr>
+                  <pic:blipFill>
+                    <a:blip r:embed="rId5"/>
+                    <a:stretch>
+                      <a:fillRect/>
+                    </a:stretch>
+                  </pic:blipFill>
+                  <pic:spPr>
+                    <a:xfrm>
+                      <a:off x="0" y="0"/>
+                      <a:ext cx="1219370" cy="457264"/>
+                    </a:xfrm>
+                    <a:prstGeom prst="rect">
+                      <a:avLst/>
+                    </a:prstGeom>
+                  </pic:spPr>
+                </pic:pic>
+              </a:graphicData>
+            </a:graphic>
+          </wp:inline>
+        </w:drawing>
+      </w:r>
+    </w:p>
+    <w:p>
+      <w:pPr>
+        <w:pStyle w:val="ListParagraph"/>
+        <w:numPr>
+          <w:ilvl w:val="2"/>
+          <w:numId w:val="3"/>
+        </w:numPr>
+        <w:spacing w:line="278" w:lineRule="auto"/>
+      </w:pPr>
+      <w:r>
+        <w:t>Chứng minh: cách chọn số phần tử cho từng vị trí</w:t>
+      </w:r>
+    </w:p>
+    <w:p>
+      <w:pPr>
+        <w:pStyle w:val="Heading3"/>
+      </w:pPr>
+      <w:r>
+        <w:t>CHỈNH HỢP KHÔNG LẶP</w:t>
+      </w:r>
+    </w:p>
+    <w:p>
+      <w:pPr>
+        <w:pStyle w:val="ListParagraph"/>
+        <w:numPr>
+          <w:ilvl w:val="0"/>
+          <w:numId w:val="3"/>
+        </w:numPr>
+        <w:spacing w:line="278" w:lineRule="auto"/>
+      </w:pPr>
+      <w:r>
+        <w:t>Là đơn ánh, mỗi giá trị đầu vào đôi 1 khác nhau có 1 giá trị đầu ra đôi 1 khác nhau</w:t>
+      </w:r>
+    </w:p>
+    <w:p>
+      <w:pPr>
+        <w:pStyle w:val="ListParagraph"/>
+        <w:numPr>
+          <w:ilvl w:val="0"/>
+          <w:numId w:val="3"/>
+        </w:numPr>
+        <w:spacing w:line="278" w:lineRule="auto"/>
+      </w:pPr>
+      <w:r>
+        <w:t xml:space="preserve">Nếu một ánh xạ f là </w:t>
+      </w:r>
+      <w:r>
+        <w:rPr>
+          <w:b/>
+          <w:bCs/>
+        </w:rPr>
+        <w:t>đơn ánh</w:t>
+      </w:r>
+      <w:r>
+        <w:t>, thì phương trình f(x)=y</w:t>
+      </w:r>
+      <w:r>
+        <w:t xml:space="preserve"> </w:t>
+      </w:r>
+      <w:r>
+        <w:t xml:space="preserve">có </w:t>
+      </w:r>
+      <w:r>
+        <w:rPr>
+          <w:b/>
+          <w:bCs/>
+        </w:rPr>
+        <w:t>tối đa một nghiệm</w:t>
+      </w:r>
+      <w:r>
+        <w:t xml:space="preserve"> với mỗi y</w:t>
+      </w:r>
+    </w:p>
+    <w:p>
+      <w:pPr>
+        <w:pStyle w:val="ListParagraph"/>
+        <w:numPr>
+          <w:ilvl w:val="0"/>
+          <w:numId w:val="3"/>
+        </w:numPr>
+        <w:spacing w:line="278" w:lineRule="auto"/>
+      </w:pPr>
+      <w:r>
+        <w:t>Công thức:</w:t>
+      </w:r>
+    </w:p>
+    <w:p>
+      <w:pPr>
+        <w:pStyle w:val="ListParagraph"/>
+        <w:ind w:left="3600"/>
+      </w:pPr>
+      <w:r>
+        <w:drawing>
+          <wp:inline distT="0" distB="0" distL="0" distR="0" wp14:anchorId="54C2AE65" wp14:editId="4BA92F88">
+            <wp:extent cx="2867425" cy="504895"/>
+            <wp:effectExtent l="0" t="0" r="9525" b="9525"/>
+            <wp:docPr id="269720916" name="Picture 1" descr="A black text with black numbers&#10;&#10;AI-generated content may be incorrect."/>
+            <wp:cNvGraphicFramePr>
+              <a:graphicFrameLocks xmlns:a="http://schemas.openxmlformats.org/drawingml/2006/main" noChangeAspect="1"/>
+            </wp:cNvGraphicFramePr>
+            <a:graphic xmlns:a="http://schemas.openxmlformats.org/drawingml/2006/main">
+              <a:graphicData uri="http://schemas.openxmlformats.org/drawingml/2006/picture">
+                <pic:pic xmlns:pic="http://schemas.openxmlformats.org/drawingml/2006/picture">
+                  <pic:nvPicPr>
+                    <pic:cNvPr id="269720916" name="Picture 1" descr="A black text with black numbers&#10;&#10;AI-generated content may be incorrect."/>
+                    <pic:cNvPicPr/>
+                  </pic:nvPicPr>
+                  <pic:blipFill>
+                    <a:blip r:embed="rId6"/>
+                    <a:stretch>
+                      <a:fillRect/>
+                    </a:stretch>
+                  </pic:blipFill>
+                  <pic:spPr>
+                    <a:xfrm>
+                      <a:off x="0" y="0"/>
+                      <a:ext cx="2867425" cy="504895"/>
+                    </a:xfrm>
+                    <a:prstGeom prst="rect">
+                      <a:avLst/>
+                    </a:prstGeom>
+                  </pic:spPr>
+                </pic:pic>
+              </a:graphicData>
+            </a:graphic>
+          </wp:inline>
+        </w:drawing>
+      </w:r>
+    </w:p>
+    <w:p>
+      <w:pPr>
+        <w:pStyle w:val="ListParagraph"/>
+        <w:numPr>
+          <w:ilvl w:val="0"/>
+          <w:numId w:val="3"/>
+        </w:numPr>
+        <w:spacing w:line="278" w:lineRule="auto"/>
+      </w:pPr>
+      <w:r>
+        <w:t>Chứng minh:</w:t>
+      </w:r>
+    </w:p>
+    <w:p>
+      <w:pPr>
+        <w:pStyle w:val="ListParagraph"/>
+      </w:pPr>
+      <w:r>
+        <w:lastRenderedPageBreak/>
+        <w:drawing>
+          <wp:inline distT="0" distB="0" distL="0" distR="0" wp14:anchorId="34916241" wp14:editId="48731607">
+            <wp:extent cx="5401429" cy="2619741"/>
+            <wp:effectExtent l="0" t="0" r="0" b="9525"/>
+            <wp:docPr id="380949818" name="Picture 1" descr="A black background with white text&#10;&#10;AI-generated content may be incorrect."/>
+            <wp:cNvGraphicFramePr>
+              <a:graphicFrameLocks xmlns:a="http://schemas.openxmlformats.org/drawingml/2006/main" noChangeAspect="1"/>
+            </wp:cNvGraphicFramePr>
+            <a:graphic xmlns:a="http://schemas.openxmlformats.org/drawingml/2006/main">
+              <a:graphicData uri="http://schemas.openxmlformats.org/drawingml/2006/picture">
+                <pic:pic xmlns:pic="http://schemas.openxmlformats.org/drawingml/2006/picture">
+                  <pic:nvPicPr>
+                    <pic:cNvPr id="380949818" name="Picture 1" descr="A black background with white text&#10;&#10;AI-generated content may be incorrect."/>
+                    <pic:cNvPicPr/>
+                  </pic:nvPicPr>
+                  <pic:blipFill>
+                    <a:blip r:embed="rId7"/>
+                    <a:stretch>
+                      <a:fillRect/>
+                    </a:stretch>
+                  </pic:blipFill>
+                  <pic:spPr>
+                    <a:xfrm>
+                      <a:off x="0" y="0"/>
+                      <a:ext cx="5401429" cy="2619741"/>
+                    </a:xfrm>
+                    <a:prstGeom prst="rect">
+                      <a:avLst/>
+                    </a:prstGeom>
+                  </pic:spPr>
+                </pic:pic>
+              </a:graphicData>
+            </a:graphic>
+          </wp:inline>
+        </w:drawing>
+      </w:r>
+    </w:p>
+    <w:p>
+      <w:pPr>
+        <w:pStyle w:val="Heading3"/>
+      </w:pPr>
+      <w:r>
+        <w:t>HOÁN VỊ</w:t>
+      </w:r>
+    </w:p>
+    <w:p>
+      <w:pPr>
+        <w:pStyle w:val="ListParagraph"/>
+        <w:numPr>
+          <w:ilvl w:val="0"/>
+          <w:numId w:val="3"/>
+        </w:numPr>
+        <w:spacing w:line="278" w:lineRule="auto"/>
+      </w:pPr>
+      <w:r>
+        <w:t>Khi k = n. Là chỉnh hợp ko lặp chập n của n phần tử =&gt; f là đơn ánh</w:t>
+      </w:r>
+    </w:p>
+    <w:p>
+      <w:pPr>
+        <w:pStyle w:val="ListParagraph"/>
+        <w:numPr>
+          <w:ilvl w:val="0"/>
+          <w:numId w:val="3"/>
+        </w:numPr>
+        <w:spacing w:line="278" w:lineRule="auto"/>
+      </w:pPr>
+      <w:r>
+        <w:t>Liệt kê được hết các phần tử trong S và các phần tử trong S đôi 1 khác nhau=&gt; f là toàn ánh</w:t>
+      </w:r>
+    </w:p>
+    <w:p>
+      <w:pPr>
+        <w:pStyle w:val="ListParagraph"/>
+        <w:numPr>
+          <w:ilvl w:val="0"/>
+          <w:numId w:val="7"/>
+        </w:numPr>
+        <w:spacing w:line="278" w:lineRule="auto"/>
+      </w:pPr>
+      <w:r>
+        <w:t>F là song ánh</w:t>
+      </w:r>
+    </w:p>
+    <w:p>
+      <w:pPr>
+        <w:pStyle w:val="ListParagraph"/>
+        <w:numPr>
+          <w:ilvl w:val="0"/>
+          <w:numId w:val="3"/>
+        </w:numPr>
+        <w:spacing w:line="278" w:lineRule="auto"/>
+      </w:pPr>
+      <w:r>
+        <w:t>1 hoán vị của S là 1 song ánh giữa {1,</w:t>
+      </w:r>
+      <w:proofErr w:type="gramStart"/>
+      <w:r>
+        <w:t>2,3,…</w:t>
+      </w:r>
+      <w:proofErr w:type="gramEnd"/>
+      <w:r>
+        <w:t>n} và S</w:t>
+      </w:r>
+    </w:p>
+    <w:p>
+      <w:pPr>
+        <w:pStyle w:val="ListParagraph"/>
+        <w:numPr>
+          <w:ilvl w:val="0"/>
+          <w:numId w:val="3"/>
+        </w:numPr>
+        <w:spacing w:line="278" w:lineRule="auto"/>
+      </w:pPr>
+      <w:r>
+        <w:t>Số hoán vị của tập n phần tử = số chỉnh hợp ko lặp chập n = n!</w:t>
+      </w:r>
+    </w:p>
+    <w:p>
+      <w:pPr>
+        <w:pStyle w:val="Heading3"/>
+      </w:pPr>
+      <w:proofErr w:type="gramStart"/>
+      <w:r>
+        <w:t>TỔ  HỢP</w:t>
+      </w:r>
+      <w:proofErr w:type="gramEnd"/>
+    </w:p>
+    <w:p>
+      <w:pPr>
+        <w:pStyle w:val="ListParagraph"/>
+        <w:numPr>
+          <w:ilvl w:val="0"/>
+          <w:numId w:val="3"/>
+        </w:numPr>
+        <w:spacing w:line="278" w:lineRule="auto"/>
+      </w:pPr>
+      <w:r>
+        <w:t>1 tập con k phần tử của S được gọi là 1 tổ hợp chập k của S</w:t>
+      </w:r>
+    </w:p>
+    <w:p>
+      <w:pPr>
+        <w:ind w:left="360"/>
+      </w:pPr>
+      <w:r>
+        <w:drawing>
+          <wp:inline distT="0" distB="0" distL="0" distR="0" wp14:anchorId="0220F026" wp14:editId="44A9A0F8">
+            <wp:extent cx="5943600" cy="1504950"/>
+            <wp:effectExtent l="0" t="0" r="0" b="0"/>
+            <wp:docPr id="1014116492" name="Picture 1" descr="A close up of a text&#10;&#10;AI-generated content may be incorrect."/>
+            <wp:cNvGraphicFramePr>
+              <a:graphicFrameLocks xmlns:a="http://schemas.openxmlformats.org/drawingml/2006/main" noChangeAspect="1"/>
+            </wp:cNvGraphicFramePr>
+            <a:graphic xmlns:a="http://schemas.openxmlformats.org/drawingml/2006/main">
+              <a:graphicData uri="http://schemas.openxmlformats.org/drawingml/2006/picture">
+                <pic:pic xmlns:pic="http://schemas.openxmlformats.org/drawingml/2006/picture">
+                  <pic:nvPicPr>
+                    <pic:cNvPr id="1014116492" name="Picture 1" descr="A close up of a text&#10;&#10;AI-generated content may be incorrect."/>
+                    <pic:cNvPicPr/>
+                  </pic:nvPicPr>
+                  <pic:blipFill>
+                    <a:blip r:embed="rId8"/>
+                    <a:stretch>
+                      <a:fillRect/>
+                    </a:stretch>
+                  </pic:blipFill>
+                  <pic:spPr>
+                    <a:xfrm>
+                      <a:off x="0" y="0"/>
+                      <a:ext cx="5943600" cy="1504950"/>
+                    </a:xfrm>
+                    <a:prstGeom prst="rect">
+                      <a:avLst/>
+                    </a:prstGeom>
+                  </pic:spPr>
+                </pic:pic>
+              </a:graphicData>
+            </a:graphic>
+          </wp:inline>
+        </w:drawing>
+      </w:r>
+    </w:p>
+    <w:p>
+      <w:pPr>
+        <w:ind w:left="360"/>
+      </w:pPr>
+    </w:p>
+    <w:p>
+      <w:pPr>
+        <w:pStyle w:val="Heading1"/>
+      </w:pPr>
+      <w:r>
+        <w:t>Tham lam</w:t>
+      </w:r>
+    </w:p>
+    <w:p>
+      <w:r>
+        <w:t>Nguyên lý của thuật toán tham lam: chọn phương án tốt nhất cục bộ</w:t>
+      </w:r>
+    </w:p>
+    <w:p>
+      <w:r>
+        <w:t xml:space="preserve">Khi </w:t>
+      </w:r>
+      <w:proofErr w:type="gramStart"/>
+      <w:r>
+        <w:t>nào</w:t>
+      </w:r>
+      <w:proofErr w:type="gramEnd"/>
+      <w:r>
+        <w:t xml:space="preserve"> tham lam là đúng? → Tính chất cấu trúc con tối ưu (optimal substructure) và lựa chọn tham lam (greedy choice property).</w:t>
+      </w:r>
+    </w:p>
+    <w:p>
+      <w:r>
+        <w:t>So sánh với Quy hoạch động (DP).</w:t>
+      </w:r>
+    </w:p>
+    <w:p>
+      <w:pPr>
+        <w:pStyle w:val="Heading2"/>
+      </w:pPr>
+      <w:r>
+        <w:t>MỤC TIÊU</w:t>
+      </w:r>
+    </w:p>
+    <w:p>
+      <w:pPr>
+        <w:pStyle w:val="ListParagraph"/>
+        <w:numPr>
+          <w:ilvl w:val="0"/>
+          <w:numId w:val="3"/>
+        </w:numPr>
+        <w:spacing w:line="278" w:lineRule="auto"/>
+      </w:pPr>
+      <w:r>
+        <w:t>Hiểu được nguyên lý hoạt động của thuật toán tham lam.</w:t>
+      </w:r>
+    </w:p>
+    <w:p>
+      <w:pPr>
+        <w:pStyle w:val="ListParagraph"/>
+        <w:numPr>
+          <w:ilvl w:val="0"/>
+          <w:numId w:val="3"/>
+        </w:numPr>
+        <w:spacing w:line="278" w:lineRule="auto"/>
+      </w:pPr>
+      <w:r>
+        <w:lastRenderedPageBreak/>
+        <w:t>Nhận diện được bài toán có thể giải bằng tham lam.</w:t>
+      </w:r>
+    </w:p>
+    <w:p>
+      <w:pPr>
+        <w:pStyle w:val="ListParagraph"/>
+        <w:numPr>
+          <w:ilvl w:val="0"/>
+          <w:numId w:val="3"/>
+        </w:numPr>
+        <w:spacing w:line="278" w:lineRule="auto"/>
+      </w:pPr>
+      <w:r>
+        <w:t>Biết cách chứng minh tính đúng đắn (nếu yêu cầu).</w:t>
+      </w:r>
+    </w:p>
+    <w:p>
+      <w:pPr>
+        <w:pStyle w:val="ListParagraph"/>
+        <w:numPr>
+          <w:ilvl w:val="0"/>
+          <w:numId w:val="3"/>
+        </w:numPr>
+        <w:spacing w:line="278" w:lineRule="auto"/>
+      </w:pPr>
+      <w:r>
+        <w:t>Thành thạo các dạng bài tham lam phổ biến.</w:t>
+      </w:r>
+    </w:p>
+    <w:p>
+      <w:r>
+        <w:rPr>
+          <w:noProof/>
+        </w:rPr>
+        <w:drawing>
+          <wp:inline distT="0" distB="0" distL="0" distR="0" wp14:anchorId="3A9128A8" wp14:editId="6DD18859">
+            <wp:extent cx="5943600" cy="4236085"/>
+            <wp:effectExtent l="0" t="0" r="0" b="0"/>
+            <wp:docPr id="824456054" name="Picture 1" descr="A black and white text on a black background&#10;&#10;AI-generated content may be incorrect."/>
+            <wp:cNvGraphicFramePr>
+              <a:graphicFrameLocks xmlns:a="http://schemas.openxmlformats.org/drawingml/2006/main" noChangeAspect="1"/>
+            </wp:cNvGraphicFramePr>
+            <a:graphic xmlns:a="http://schemas.openxmlformats.org/drawingml/2006/main">
+              <a:graphicData uri="http://schemas.openxmlformats.org/drawingml/2006/picture">
+                <pic:pic xmlns:pic="http://schemas.openxmlformats.org/drawingml/2006/picture">
+                  <pic:nvPicPr>
+                    <pic:cNvPr id="824456054" name="Picture 1" descr="A black and white text on a black background&#10;&#10;AI-generated content may be incorrect."/>
+                    <pic:cNvPicPr>
+                      <a:picLocks noChangeAspect="1"/>
+                    </pic:cNvPicPr>
+                  </pic:nvPicPr>
+                  <pic:blipFill>
+                    <a:blip r:embed="rId9"/>
+                    <a:stretch>
+                      <a:fillRect/>
+                    </a:stretch>
+                  </pic:blipFill>
+                  <pic:spPr>
+                    <a:xfrm>
+                      <a:off x="0" y="0"/>
+                      <a:ext cx="5943600" cy="4236085"/>
+                    </a:xfrm>
+                    <a:prstGeom prst="rect">
+                      <a:avLst/>
+                    </a:prstGeom>
+                  </pic:spPr>
+                </pic:pic>
+              </a:graphicData>
+            </a:graphic>
+          </wp:inline>
+        </w:drawing>
+      </w:r>
+    </w:p>
+    <w:p>
+      <w:pPr>
+        <w:spacing w:line="278" w:lineRule="auto"/>
+        <w:rPr>
+          <w:b/>
+          <w:bCs/>
+        </w:rPr>
+      </w:pPr>
+      <w:r>
+        <w:rPr>
+          <w:b/>
+          <w:bCs/>
+        </w:rPr>
+        <w:t>3. Bài tập thực hành theo mức độ</w:t>
+      </w:r>
+    </w:p>
+    <w:p>
+      <w:pPr>
+        <w:spacing w:line="278" w:lineRule="auto"/>
+        <w:rPr>
+          <w:b/>
+          <w:bCs/>
+        </w:rPr>
+      </w:pPr>
+      <w:r>
+        <w:rPr>
+          <w:rFonts w:ascii="Segoe UI Emoji" w:hAnsi="Segoe UI Emoji" w:cs="Segoe UI Emoji"/>
+          <w:b/>
+          <w:bCs/>
+        </w:rPr>
+        <w:t>🟢</w:t>
+      </w:r>
+      <w:r>
+        <w:rPr>
+          <w:b/>
+          <w:bCs/>
+        </w:rPr>
+        <w:t xml:space="preserve"> Mức độ dễ:</w:t>
+      </w:r>
+    </w:p>
+    <w:p>
+      <w:pPr>
+        <w:numPr>
+          <w:ilvl w:val="0"/>
+          <w:numId w:val="4"/>
+        </w:numPr>
+        <w:spacing w:line="278" w:lineRule="auto"/>
+      </w:pPr>
+      <w:r>
+        <w:t>Coin Change (Greedy version)</w:t>
+      </w:r>
+    </w:p>
+    <w:p>
+      <w:pPr>
+        <w:numPr>
+          <w:ilvl w:val="0"/>
+          <w:numId w:val="4"/>
+        </w:numPr>
+        <w:spacing w:line="278" w:lineRule="auto"/>
+      </w:pPr>
+      <w:r>
+        <w:t>Activity Selection</w:t>
+      </w:r>
+    </w:p>
+    <w:p>
+      <w:pPr>
+        <w:numPr>
+          <w:ilvl w:val="0"/>
+          <w:numId w:val="4"/>
+        </w:numPr>
+        <w:spacing w:line="278" w:lineRule="auto"/>
+      </w:pPr>
+      <w:r>
+        <w:t>Job Sequencing Problem</w:t>
+      </w:r>
+    </w:p>
+    <w:p>
+      <w:pPr>
+        <w:spacing w:line="278" w:lineRule="auto"/>
+        <w:rPr>
+          <w:b/>
+          <w:bCs/>
+        </w:rPr>
+      </w:pPr>
+      <w:r>
+        <w:rPr>
+          <w:rFonts w:ascii="Segoe UI Emoji" w:hAnsi="Segoe UI Emoji" w:cs="Segoe UI Emoji"/>
+          <w:b/>
+          <w:bCs/>
+        </w:rPr>
+        <w:t>🟡</w:t>
+      </w:r>
+      <w:r>
+        <w:rPr>
+          <w:b/>
+          <w:bCs/>
+        </w:rPr>
+        <w:t xml:space="preserve"> Mức độ trung bình:</w:t>
+      </w:r>
+    </w:p>
+    <w:p>
+      <w:pPr>
+        <w:numPr>
+          <w:ilvl w:val="0"/>
+          <w:numId w:val="5"/>
+        </w:numPr>
+        <w:spacing w:line="278" w:lineRule="auto"/>
+      </w:pPr>
+      <w:r>
+        <w:t>Codeforces 20C – Dijkstra</w:t>
+      </w:r>
+    </w:p>
+    <w:p>
+      <w:pPr>
+        <w:numPr>
+          <w:ilvl w:val="0"/>
+          <w:numId w:val="5"/>
+        </w:numPr>
+        <w:spacing w:line="278" w:lineRule="auto"/>
+      </w:pPr>
+      <w:r>
+        <w:t>Codeforces 1669E – 2-Letter Strings</w:t>
+      </w:r>
+    </w:p>
+    <w:p>
+      <w:pPr>
+        <w:numPr>
+          <w:ilvl w:val="0"/>
+          <w:numId w:val="5"/>
+        </w:numPr>
+        <w:spacing w:line="278" w:lineRule="auto"/>
+      </w:pPr>
+      <w:r>
+        <w:t>Huffman Coding</w:t>
+      </w:r>
+    </w:p>
+    <w:p>
+      <w:pPr>
+        <w:spacing w:line="278" w:lineRule="auto"/>
+        <w:rPr>
+          <w:b/>
+          <w:bCs/>
+        </w:rPr>
+      </w:pPr>
+      <w:r>
+        <w:rPr>
+          <w:rFonts w:ascii="Segoe UI Emoji" w:hAnsi="Segoe UI Emoji" w:cs="Segoe UI Emoji"/>
+          <w:b/>
+          <w:bCs/>
+        </w:rPr>
+        <w:t>🔴</w:t>
+      </w:r>
+      <w:r>
+        <w:rPr>
+          <w:b/>
+          <w:bCs/>
+        </w:rPr>
+        <w:t xml:space="preserve"> Mức độ nâng cao:</w:t>
+      </w:r>
+    </w:p>
+    <w:p>
+      <w:pPr>
+        <w:numPr>
+          <w:ilvl w:val="0"/>
+          <w:numId w:val="6"/>
+        </w:numPr>
+        <w:spacing w:line="278" w:lineRule="auto"/>
+      </w:pPr>
+      <w:r>
+        <w:lastRenderedPageBreak/>
+        <w:t>Các bài tập tham lam trên Codeforces Tag: https://codeforces.com/problemset?tags=greedy</w:t>
+      </w:r>
+    </w:p>
+    <w:p>
+      <w:pPr>
+        <w:numPr>
+          <w:ilvl w:val="0"/>
+          <w:numId w:val="6"/>
+        </w:numPr>
+        <w:spacing w:line="278" w:lineRule="auto"/>
+      </w:pPr>
+      <w:r>
+        <w:t>AtCoder / SPOJ / VNOJ các bài có tag "greedy".</w:t>
+      </w:r>
+    </w:p>
+    <w:p/>
     <w:p/>
     <w:sectPr>
       <w:pgSz w:w="12240" w:h="15840"/>
@@ -36,6 +954,677 @@
 <file path=word/numbering.xml><?xml version="1.0" encoding="utf-8"?>
 <w:numbering xmlns:wpc="http://schemas.microsoft.com/office/word/2010/wordprocessingCanvas" xmlns:cx="http://schemas.microsoft.com/office/drawing/2014/chartex" xmlns:cx1="http://schemas.microsoft.com/office/drawing/2015/9/8/chartex" xmlns:cx2="http://schemas.microsoft.com/office/drawing/2015/10/21/chartex" xmlns:cx3="http://schemas.microsoft.com/office/drawing/2016/5/9/chartex" xmlns:cx4="http://schemas.microsoft.com/office/drawing/2016/5/10/chartex" xmlns:cx5="http://schemas.microsoft.com/office/drawing/2016/5/11/chartex" xmlns:cx6="http://schemas.microsoft.com/office/drawing/2016/5/12/chartex" xmlns:cx7="http://schemas.microsoft.com/office/drawing/2016/5/13/chartex" xmlns:cx8="http://schemas.microsoft.com/office/drawing/2016/5/14/chartex" xmlns:mc="http://schemas.openxmlformats.org/markup-compatibility/2006" xmlns:aink="http://schemas.microsoft.com/office/drawing/2016/ink" xmlns:am3d="http://schemas.microsoft.com/office/drawing/2017/model3d" xmlns:o="urn:schemas-microsoft-com:office:office" xmlns:oel="http://schemas.microsoft.com/office/2019/extlst" xmlns:r="http://schemas.openxmlformats.org/officeDocument/2006/relationships" xmlns:m="http://schemas.openxmlformats.org/officeDocument/2006/math" xmlns:v="urn:schemas-microsoft-com:vml" xmlns:wp14="http://schemas.microsoft.com/office/word/2010/wordprocessingDrawing" xmlns:wp="http://schemas.openxmlformats.org/drawingml/2006/wordprocessingDrawing" xmlns:w10="urn:schemas-microsoft-com:office:word" xmlns:w="http://schemas.openxmlformats.org/wordprocessingml/2006/main" xmlns:w14="http://schemas.microsoft.com/office/word/2010/wordml" xmlns:w15="http://schemas.microsoft.com/office/word/2012/wordml" xmlns:w16cex="http://schemas.microsoft.com/office/word/2018/wordml/cex" xmlns:w16cid="http://schemas.microsoft.com/office/word/2016/wordml/cid" xmlns:w16="http://schemas.microsoft.com/office/word/2018/wordml" xmlns:w16du="http://schemas.microsoft.com/office/word/2023/wordml/word16du" xmlns:w16sdtdh="http://schemas.microsoft.com/office/word/2020/wordml/sdtdatahash" xmlns:w16sdtfl="http://schemas.microsoft.com/office/word/2024/wordml/sdtformatlock" xmlns:w16se="http://schemas.microsoft.com/office/word/2015/wordml/symex" xmlns:wpg="http://schemas.microsoft.com/office/word/2010/wordprocessingGroup" xmlns:wpi="http://schemas.microsoft.com/office/word/2010/wordprocessingInk" xmlns:wne="http://schemas.microsoft.com/office/word/2006/wordml" xmlns:wps="http://schemas.microsoft.com/office/word/2010/wordprocessingShape" mc:Ignorable="w14 w15 w16se w16cid w16 w16cex w16sdtdh w16sdtfl w16du wp14">
   <w:abstractNum w:abstractNumId="0" w15:restartNumberingAfterBreak="0">
+    <w:nsid w:val="00CF3105"/>
+    <w:multiLevelType w:val="hybridMultilevel"/>
+    <w:tmpl w:val="83A6FB64"/>
+    <w:lvl w:ilvl="0" w:tplc="E01AC468">
+      <w:numFmt w:val="bullet"/>
+      <w:lvlText w:val="-"/>
+      <w:lvlJc w:val="left"/>
+      <w:pPr>
+        <w:ind w:left="720" w:hanging="360"/>
+      </w:pPr>
+      <w:rPr>
+        <w:rFonts w:ascii="Aptos" w:eastAsiaTheme="minorHAnsi" w:hAnsi="Aptos" w:cstheme="minorBidi" w:hint="default"/>
+      </w:rPr>
+    </w:lvl>
+    <w:lvl w:ilvl="1" w:tplc="04090003">
+      <w:start w:val="1"/>
+      <w:numFmt w:val="bullet"/>
+      <w:lvlText w:val="o"/>
+      <w:lvlJc w:val="left"/>
+      <w:pPr>
+        <w:ind w:left="1440" w:hanging="360"/>
+      </w:pPr>
+      <w:rPr>
+        <w:rFonts w:ascii="Courier New" w:hAnsi="Courier New" w:cs="Courier New" w:hint="default"/>
+      </w:rPr>
+    </w:lvl>
+    <w:lvl w:ilvl="2" w:tplc="04090005">
+      <w:start w:val="1"/>
+      <w:numFmt w:val="bullet"/>
+      <w:lvlText w:val=""/>
+      <w:lvlJc w:val="left"/>
+      <w:pPr>
+        <w:ind w:left="2160" w:hanging="360"/>
+      </w:pPr>
+      <w:rPr>
+        <w:rFonts w:ascii="Wingdings" w:hAnsi="Wingdings" w:hint="default"/>
+      </w:rPr>
+    </w:lvl>
+    <w:lvl w:ilvl="3" w:tplc="04090001" w:tentative="1">
+      <w:start w:val="1"/>
+      <w:numFmt w:val="bullet"/>
+      <w:lvlText w:val=""/>
+      <w:lvlJc w:val="left"/>
+      <w:pPr>
+        <w:ind w:left="2880" w:hanging="360"/>
+      </w:pPr>
+      <w:rPr>
+        <w:rFonts w:ascii="Symbol" w:hAnsi="Symbol" w:hint="default"/>
+      </w:rPr>
+    </w:lvl>
+    <w:lvl w:ilvl="4" w:tplc="04090003" w:tentative="1">
+      <w:start w:val="1"/>
+      <w:numFmt w:val="bullet"/>
+      <w:lvlText w:val="o"/>
+      <w:lvlJc w:val="left"/>
+      <w:pPr>
+        <w:ind w:left="3600" w:hanging="360"/>
+      </w:pPr>
+      <w:rPr>
+        <w:rFonts w:ascii="Courier New" w:hAnsi="Courier New" w:cs="Courier New" w:hint="default"/>
+      </w:rPr>
+    </w:lvl>
+    <w:lvl w:ilvl="5" w:tplc="04090005" w:tentative="1">
+      <w:start w:val="1"/>
+      <w:numFmt w:val="bullet"/>
+      <w:lvlText w:val=""/>
+      <w:lvlJc w:val="left"/>
+      <w:pPr>
+        <w:ind w:left="4320" w:hanging="360"/>
+      </w:pPr>
+      <w:rPr>
+        <w:rFonts w:ascii="Wingdings" w:hAnsi="Wingdings" w:hint="default"/>
+      </w:rPr>
+    </w:lvl>
+    <w:lvl w:ilvl="6" w:tplc="04090001" w:tentative="1">
+      <w:start w:val="1"/>
+      <w:numFmt w:val="bullet"/>
+      <w:lvlText w:val=""/>
+      <w:lvlJc w:val="left"/>
+      <w:pPr>
+        <w:ind w:left="5040" w:hanging="360"/>
+      </w:pPr>
+      <w:rPr>
+        <w:rFonts w:ascii="Symbol" w:hAnsi="Symbol" w:hint="default"/>
+      </w:rPr>
+    </w:lvl>
+    <w:lvl w:ilvl="7" w:tplc="04090003" w:tentative="1">
+      <w:start w:val="1"/>
+      <w:numFmt w:val="bullet"/>
+      <w:lvlText w:val="o"/>
+      <w:lvlJc w:val="left"/>
+      <w:pPr>
+        <w:ind w:left="5760" w:hanging="360"/>
+      </w:pPr>
+      <w:rPr>
+        <w:rFonts w:ascii="Courier New" w:hAnsi="Courier New" w:cs="Courier New" w:hint="default"/>
+      </w:rPr>
+    </w:lvl>
+    <w:lvl w:ilvl="8" w:tplc="04090005" w:tentative="1">
+      <w:start w:val="1"/>
+      <w:numFmt w:val="bullet"/>
+      <w:lvlText w:val=""/>
+      <w:lvlJc w:val="left"/>
+      <w:pPr>
+        <w:ind w:left="6480" w:hanging="360"/>
+      </w:pPr>
+      <w:rPr>
+        <w:rFonts w:ascii="Wingdings" w:hAnsi="Wingdings" w:hint="default"/>
+      </w:rPr>
+    </w:lvl>
+  </w:abstractNum>
+  <w:abstractNum w:abstractNumId="1" w15:restartNumberingAfterBreak="0">
+    <w:nsid w:val="18702C4B"/>
+    <w:multiLevelType w:val="multilevel"/>
+    <w:tmpl w:val="E35CF4EC"/>
+    <w:lvl w:ilvl="0">
+      <w:start w:val="1"/>
+      <w:numFmt w:val="bullet"/>
+      <w:lvlText w:val=""/>
+      <w:lvlJc w:val="left"/>
+      <w:pPr>
+        <w:tabs>
+          <w:tab w:val="num" w:pos="720"/>
+        </w:tabs>
+        <w:ind w:left="720" w:hanging="360"/>
+      </w:pPr>
+      <w:rPr>
+        <w:rFonts w:ascii="Symbol" w:hAnsi="Symbol" w:hint="default"/>
+        <w:sz w:val="20"/>
+      </w:rPr>
+    </w:lvl>
+    <w:lvl w:ilvl="1" w:tentative="1">
+      <w:start w:val="1"/>
+      <w:numFmt w:val="bullet"/>
+      <w:lvlText w:val="o"/>
+      <w:lvlJc w:val="left"/>
+      <w:pPr>
+        <w:tabs>
+          <w:tab w:val="num" w:pos="1440"/>
+        </w:tabs>
+        <w:ind w:left="1440" w:hanging="360"/>
+      </w:pPr>
+      <w:rPr>
+        <w:rFonts w:ascii="Courier New" w:hAnsi="Courier New" w:hint="default"/>
+        <w:sz w:val="20"/>
+      </w:rPr>
+    </w:lvl>
+    <w:lvl w:ilvl="2" w:tentative="1">
+      <w:start w:val="1"/>
+      <w:numFmt w:val="bullet"/>
+      <w:lvlText w:val=""/>
+      <w:lvlJc w:val="left"/>
+      <w:pPr>
+        <w:tabs>
+          <w:tab w:val="num" w:pos="2160"/>
+        </w:tabs>
+        <w:ind w:left="2160" w:hanging="360"/>
+      </w:pPr>
+      <w:rPr>
+        <w:rFonts w:ascii="Wingdings" w:hAnsi="Wingdings" w:hint="default"/>
+        <w:sz w:val="20"/>
+      </w:rPr>
+    </w:lvl>
+    <w:lvl w:ilvl="3" w:tentative="1">
+      <w:start w:val="1"/>
+      <w:numFmt w:val="bullet"/>
+      <w:lvlText w:val=""/>
+      <w:lvlJc w:val="left"/>
+      <w:pPr>
+        <w:tabs>
+          <w:tab w:val="num" w:pos="2880"/>
+        </w:tabs>
+        <w:ind w:left="2880" w:hanging="360"/>
+      </w:pPr>
+      <w:rPr>
+        <w:rFonts w:ascii="Wingdings" w:hAnsi="Wingdings" w:hint="default"/>
+        <w:sz w:val="20"/>
+      </w:rPr>
+    </w:lvl>
+    <w:lvl w:ilvl="4" w:tentative="1">
+      <w:start w:val="1"/>
+      <w:numFmt w:val="bullet"/>
+      <w:lvlText w:val=""/>
+      <w:lvlJc w:val="left"/>
+      <w:pPr>
+        <w:tabs>
+          <w:tab w:val="num" w:pos="3600"/>
+        </w:tabs>
+        <w:ind w:left="3600" w:hanging="360"/>
+      </w:pPr>
+      <w:rPr>
+        <w:rFonts w:ascii="Wingdings" w:hAnsi="Wingdings" w:hint="default"/>
+        <w:sz w:val="20"/>
+      </w:rPr>
+    </w:lvl>
+    <w:lvl w:ilvl="5" w:tentative="1">
+      <w:start w:val="1"/>
+      <w:numFmt w:val="bullet"/>
+      <w:lvlText w:val=""/>
+      <w:lvlJc w:val="left"/>
+      <w:pPr>
+        <w:tabs>
+          <w:tab w:val="num" w:pos="4320"/>
+        </w:tabs>
+        <w:ind w:left="4320" w:hanging="360"/>
+      </w:pPr>
+      <w:rPr>
+        <w:rFonts w:ascii="Wingdings" w:hAnsi="Wingdings" w:hint="default"/>
+        <w:sz w:val="20"/>
+      </w:rPr>
+    </w:lvl>
+    <w:lvl w:ilvl="6" w:tentative="1">
+      <w:start w:val="1"/>
+      <w:numFmt w:val="bullet"/>
+      <w:lvlText w:val=""/>
+      <w:lvlJc w:val="left"/>
+      <w:pPr>
+        <w:tabs>
+          <w:tab w:val="num" w:pos="5040"/>
+        </w:tabs>
+        <w:ind w:left="5040" w:hanging="360"/>
+      </w:pPr>
+      <w:rPr>
+        <w:rFonts w:ascii="Wingdings" w:hAnsi="Wingdings" w:hint="default"/>
+        <w:sz w:val="20"/>
+      </w:rPr>
+    </w:lvl>
+    <w:lvl w:ilvl="7" w:tentative="1">
+      <w:start w:val="1"/>
+      <w:numFmt w:val="bullet"/>
+      <w:lvlText w:val=""/>
+      <w:lvlJc w:val="left"/>
+      <w:pPr>
+        <w:tabs>
+          <w:tab w:val="num" w:pos="5760"/>
+        </w:tabs>
+        <w:ind w:left="5760" w:hanging="360"/>
+      </w:pPr>
+      <w:rPr>
+        <w:rFonts w:ascii="Wingdings" w:hAnsi="Wingdings" w:hint="default"/>
+        <w:sz w:val="20"/>
+      </w:rPr>
+    </w:lvl>
+    <w:lvl w:ilvl="8" w:tentative="1">
+      <w:start w:val="1"/>
+      <w:numFmt w:val="bullet"/>
+      <w:lvlText w:val=""/>
+      <w:lvlJc w:val="left"/>
+      <w:pPr>
+        <w:tabs>
+          <w:tab w:val="num" w:pos="6480"/>
+        </w:tabs>
+        <w:ind w:left="6480" w:hanging="360"/>
+      </w:pPr>
+      <w:rPr>
+        <w:rFonts w:ascii="Wingdings" w:hAnsi="Wingdings" w:hint="default"/>
+        <w:sz w:val="20"/>
+      </w:rPr>
+    </w:lvl>
+  </w:abstractNum>
+  <w:abstractNum w:abstractNumId="2" w15:restartNumberingAfterBreak="0">
+    <w:nsid w:val="1F0375B6"/>
+    <w:multiLevelType w:val="multilevel"/>
+    <w:tmpl w:val="518004F0"/>
+    <w:lvl w:ilvl="0">
+      <w:start w:val="1"/>
+      <w:numFmt w:val="bullet"/>
+      <w:lvlText w:val=""/>
+      <w:lvlJc w:val="left"/>
+      <w:pPr>
+        <w:tabs>
+          <w:tab w:val="num" w:pos="720"/>
+        </w:tabs>
+        <w:ind w:left="720" w:hanging="360"/>
+      </w:pPr>
+      <w:rPr>
+        <w:rFonts w:ascii="Symbol" w:hAnsi="Symbol" w:hint="default"/>
+        <w:sz w:val="20"/>
+      </w:rPr>
+    </w:lvl>
+    <w:lvl w:ilvl="1" w:tentative="1">
+      <w:start w:val="1"/>
+      <w:numFmt w:val="bullet"/>
+      <w:lvlText w:val="o"/>
+      <w:lvlJc w:val="left"/>
+      <w:pPr>
+        <w:tabs>
+          <w:tab w:val="num" w:pos="1440"/>
+        </w:tabs>
+        <w:ind w:left="1440" w:hanging="360"/>
+      </w:pPr>
+      <w:rPr>
+        <w:rFonts w:ascii="Courier New" w:hAnsi="Courier New" w:hint="default"/>
+        <w:sz w:val="20"/>
+      </w:rPr>
+    </w:lvl>
+    <w:lvl w:ilvl="2" w:tentative="1">
+      <w:start w:val="1"/>
+      <w:numFmt w:val="bullet"/>
+      <w:lvlText w:val=""/>
+      <w:lvlJc w:val="left"/>
+      <w:pPr>
+        <w:tabs>
+          <w:tab w:val="num" w:pos="2160"/>
+        </w:tabs>
+        <w:ind w:left="2160" w:hanging="360"/>
+      </w:pPr>
+      <w:rPr>
+        <w:rFonts w:ascii="Wingdings" w:hAnsi="Wingdings" w:hint="default"/>
+        <w:sz w:val="20"/>
+      </w:rPr>
+    </w:lvl>
+    <w:lvl w:ilvl="3" w:tentative="1">
+      <w:start w:val="1"/>
+      <w:numFmt w:val="bullet"/>
+      <w:lvlText w:val=""/>
+      <w:lvlJc w:val="left"/>
+      <w:pPr>
+        <w:tabs>
+          <w:tab w:val="num" w:pos="2880"/>
+        </w:tabs>
+        <w:ind w:left="2880" w:hanging="360"/>
+      </w:pPr>
+      <w:rPr>
+        <w:rFonts w:ascii="Wingdings" w:hAnsi="Wingdings" w:hint="default"/>
+        <w:sz w:val="20"/>
+      </w:rPr>
+    </w:lvl>
+    <w:lvl w:ilvl="4" w:tentative="1">
+      <w:start w:val="1"/>
+      <w:numFmt w:val="bullet"/>
+      <w:lvlText w:val=""/>
+      <w:lvlJc w:val="left"/>
+      <w:pPr>
+        <w:tabs>
+          <w:tab w:val="num" w:pos="3600"/>
+        </w:tabs>
+        <w:ind w:left="3600" w:hanging="360"/>
+      </w:pPr>
+      <w:rPr>
+        <w:rFonts w:ascii="Wingdings" w:hAnsi="Wingdings" w:hint="default"/>
+        <w:sz w:val="20"/>
+      </w:rPr>
+    </w:lvl>
+    <w:lvl w:ilvl="5" w:tentative="1">
+      <w:start w:val="1"/>
+      <w:numFmt w:val="bullet"/>
+      <w:lvlText w:val=""/>
+      <w:lvlJc w:val="left"/>
+      <w:pPr>
+        <w:tabs>
+          <w:tab w:val="num" w:pos="4320"/>
+        </w:tabs>
+        <w:ind w:left="4320" w:hanging="360"/>
+      </w:pPr>
+      <w:rPr>
+        <w:rFonts w:ascii="Wingdings" w:hAnsi="Wingdings" w:hint="default"/>
+        <w:sz w:val="20"/>
+      </w:rPr>
+    </w:lvl>
+    <w:lvl w:ilvl="6" w:tentative="1">
+      <w:start w:val="1"/>
+      <w:numFmt w:val="bullet"/>
+      <w:lvlText w:val=""/>
+      <w:lvlJc w:val="left"/>
+      <w:pPr>
+        <w:tabs>
+          <w:tab w:val="num" w:pos="5040"/>
+        </w:tabs>
+        <w:ind w:left="5040" w:hanging="360"/>
+      </w:pPr>
+      <w:rPr>
+        <w:rFonts w:ascii="Wingdings" w:hAnsi="Wingdings" w:hint="default"/>
+        <w:sz w:val="20"/>
+      </w:rPr>
+    </w:lvl>
+    <w:lvl w:ilvl="7" w:tentative="1">
+      <w:start w:val="1"/>
+      <w:numFmt w:val="bullet"/>
+      <w:lvlText w:val=""/>
+      <w:lvlJc w:val="left"/>
+      <w:pPr>
+        <w:tabs>
+          <w:tab w:val="num" w:pos="5760"/>
+        </w:tabs>
+        <w:ind w:left="5760" w:hanging="360"/>
+      </w:pPr>
+      <w:rPr>
+        <w:rFonts w:ascii="Wingdings" w:hAnsi="Wingdings" w:hint="default"/>
+        <w:sz w:val="20"/>
+      </w:rPr>
+    </w:lvl>
+    <w:lvl w:ilvl="8" w:tentative="1">
+      <w:start w:val="1"/>
+      <w:numFmt w:val="bullet"/>
+      <w:lvlText w:val=""/>
+      <w:lvlJc w:val="left"/>
+      <w:pPr>
+        <w:tabs>
+          <w:tab w:val="num" w:pos="6480"/>
+        </w:tabs>
+        <w:ind w:left="6480" w:hanging="360"/>
+      </w:pPr>
+      <w:rPr>
+        <w:rFonts w:ascii="Wingdings" w:hAnsi="Wingdings" w:hint="default"/>
+        <w:sz w:val="20"/>
+      </w:rPr>
+    </w:lvl>
+  </w:abstractNum>
+  <w:abstractNum w:abstractNumId="3" w15:restartNumberingAfterBreak="0">
+    <w:nsid w:val="3D564251"/>
+    <w:multiLevelType w:val="hybridMultilevel"/>
+    <w:tmpl w:val="48124A76"/>
+    <w:lvl w:ilvl="0" w:tplc="B7D285BE">
+      <w:numFmt w:val="bullet"/>
+      <w:lvlText w:val=""/>
+      <w:lvlJc w:val="left"/>
+      <w:pPr>
+        <w:ind w:left="1080" w:hanging="360"/>
+      </w:pPr>
+      <w:rPr>
+        <w:rFonts w:ascii="Wingdings" w:eastAsiaTheme="minorHAnsi" w:hAnsi="Wingdings" w:cstheme="minorBidi" w:hint="default"/>
+      </w:rPr>
+    </w:lvl>
+    <w:lvl w:ilvl="1" w:tplc="04090003" w:tentative="1">
+      <w:start w:val="1"/>
+      <w:numFmt w:val="bullet"/>
+      <w:lvlText w:val="o"/>
+      <w:lvlJc w:val="left"/>
+      <w:pPr>
+        <w:ind w:left="1800" w:hanging="360"/>
+      </w:pPr>
+      <w:rPr>
+        <w:rFonts w:ascii="Courier New" w:hAnsi="Courier New" w:cs="Courier New" w:hint="default"/>
+      </w:rPr>
+    </w:lvl>
+    <w:lvl w:ilvl="2" w:tplc="04090005" w:tentative="1">
+      <w:start w:val="1"/>
+      <w:numFmt w:val="bullet"/>
+      <w:lvlText w:val=""/>
+      <w:lvlJc w:val="left"/>
+      <w:pPr>
+        <w:ind w:left="2520" w:hanging="360"/>
+      </w:pPr>
+      <w:rPr>
+        <w:rFonts w:ascii="Wingdings" w:hAnsi="Wingdings" w:hint="default"/>
+      </w:rPr>
+    </w:lvl>
+    <w:lvl w:ilvl="3" w:tplc="04090001" w:tentative="1">
+      <w:start w:val="1"/>
+      <w:numFmt w:val="bullet"/>
+      <w:lvlText w:val=""/>
+      <w:lvlJc w:val="left"/>
+      <w:pPr>
+        <w:ind w:left="3240" w:hanging="360"/>
+      </w:pPr>
+      <w:rPr>
+        <w:rFonts w:ascii="Symbol" w:hAnsi="Symbol" w:hint="default"/>
+      </w:rPr>
+    </w:lvl>
+    <w:lvl w:ilvl="4" w:tplc="04090003" w:tentative="1">
+      <w:start w:val="1"/>
+      <w:numFmt w:val="bullet"/>
+      <w:lvlText w:val="o"/>
+      <w:lvlJc w:val="left"/>
+      <w:pPr>
+        <w:ind w:left="3960" w:hanging="360"/>
+      </w:pPr>
+      <w:rPr>
+        <w:rFonts w:ascii="Courier New" w:hAnsi="Courier New" w:cs="Courier New" w:hint="default"/>
+      </w:rPr>
+    </w:lvl>
+    <w:lvl w:ilvl="5" w:tplc="04090005" w:tentative="1">
+      <w:start w:val="1"/>
+      <w:numFmt w:val="bullet"/>
+      <w:lvlText w:val=""/>
+      <w:lvlJc w:val="left"/>
+      <w:pPr>
+        <w:ind w:left="4680" w:hanging="360"/>
+      </w:pPr>
+      <w:rPr>
+        <w:rFonts w:ascii="Wingdings" w:hAnsi="Wingdings" w:hint="default"/>
+      </w:rPr>
+    </w:lvl>
+    <w:lvl w:ilvl="6" w:tplc="04090001" w:tentative="1">
+      <w:start w:val="1"/>
+      <w:numFmt w:val="bullet"/>
+      <w:lvlText w:val=""/>
+      <w:lvlJc w:val="left"/>
+      <w:pPr>
+        <w:ind w:left="5400" w:hanging="360"/>
+      </w:pPr>
+      <w:rPr>
+        <w:rFonts w:ascii="Symbol" w:hAnsi="Symbol" w:hint="default"/>
+      </w:rPr>
+    </w:lvl>
+    <w:lvl w:ilvl="7" w:tplc="04090003" w:tentative="1">
+      <w:start w:val="1"/>
+      <w:numFmt w:val="bullet"/>
+      <w:lvlText w:val="o"/>
+      <w:lvlJc w:val="left"/>
+      <w:pPr>
+        <w:ind w:left="6120" w:hanging="360"/>
+      </w:pPr>
+      <w:rPr>
+        <w:rFonts w:ascii="Courier New" w:hAnsi="Courier New" w:cs="Courier New" w:hint="default"/>
+      </w:rPr>
+    </w:lvl>
+    <w:lvl w:ilvl="8" w:tplc="04090005" w:tentative="1">
+      <w:start w:val="1"/>
+      <w:numFmt w:val="bullet"/>
+      <w:lvlText w:val=""/>
+      <w:lvlJc w:val="left"/>
+      <w:pPr>
+        <w:ind w:left="6840" w:hanging="360"/>
+      </w:pPr>
+      <w:rPr>
+        <w:rFonts w:ascii="Wingdings" w:hAnsi="Wingdings" w:hint="default"/>
+      </w:rPr>
+    </w:lvl>
+  </w:abstractNum>
+  <w:abstractNum w:abstractNumId="4" w15:restartNumberingAfterBreak="0">
+    <w:nsid w:val="61664563"/>
+    <w:multiLevelType w:val="multilevel"/>
+    <w:tmpl w:val="55A05308"/>
+    <w:lvl w:ilvl="0">
+      <w:start w:val="1"/>
+      <w:numFmt w:val="bullet"/>
+      <w:lvlText w:val=""/>
+      <w:lvlJc w:val="left"/>
+      <w:pPr>
+        <w:tabs>
+          <w:tab w:val="num" w:pos="720"/>
+        </w:tabs>
+        <w:ind w:left="720" w:hanging="360"/>
+      </w:pPr>
+      <w:rPr>
+        <w:rFonts w:ascii="Symbol" w:hAnsi="Symbol" w:hint="default"/>
+        <w:sz w:val="20"/>
+      </w:rPr>
+    </w:lvl>
+    <w:lvl w:ilvl="1" w:tentative="1">
+      <w:start w:val="1"/>
+      <w:numFmt w:val="bullet"/>
+      <w:lvlText w:val="o"/>
+      <w:lvlJc w:val="left"/>
+      <w:pPr>
+        <w:tabs>
+          <w:tab w:val="num" w:pos="1440"/>
+        </w:tabs>
+        <w:ind w:left="1440" w:hanging="360"/>
+      </w:pPr>
+      <w:rPr>
+        <w:rFonts w:ascii="Courier New" w:hAnsi="Courier New" w:hint="default"/>
+        <w:sz w:val="20"/>
+      </w:rPr>
+    </w:lvl>
+    <w:lvl w:ilvl="2" w:tentative="1">
+      <w:start w:val="1"/>
+      <w:numFmt w:val="bullet"/>
+      <w:lvlText w:val=""/>
+      <w:lvlJc w:val="left"/>
+      <w:pPr>
+        <w:tabs>
+          <w:tab w:val="num" w:pos="2160"/>
+        </w:tabs>
+        <w:ind w:left="2160" w:hanging="360"/>
+      </w:pPr>
+      <w:rPr>
+        <w:rFonts w:ascii="Wingdings" w:hAnsi="Wingdings" w:hint="default"/>
+        <w:sz w:val="20"/>
+      </w:rPr>
+    </w:lvl>
+    <w:lvl w:ilvl="3" w:tentative="1">
+      <w:start w:val="1"/>
+      <w:numFmt w:val="bullet"/>
+      <w:lvlText w:val=""/>
+      <w:lvlJc w:val="left"/>
+      <w:pPr>
+        <w:tabs>
+          <w:tab w:val="num" w:pos="2880"/>
+        </w:tabs>
+        <w:ind w:left="2880" w:hanging="360"/>
+      </w:pPr>
+      <w:rPr>
+        <w:rFonts w:ascii="Wingdings" w:hAnsi="Wingdings" w:hint="default"/>
+        <w:sz w:val="20"/>
+      </w:rPr>
+    </w:lvl>
+    <w:lvl w:ilvl="4" w:tentative="1">
+      <w:start w:val="1"/>
+      <w:numFmt w:val="bullet"/>
+      <w:lvlText w:val=""/>
+      <w:lvlJc w:val="left"/>
+      <w:pPr>
+        <w:tabs>
+          <w:tab w:val="num" w:pos="3600"/>
+        </w:tabs>
+        <w:ind w:left="3600" w:hanging="360"/>
+      </w:pPr>
+      <w:rPr>
+        <w:rFonts w:ascii="Wingdings" w:hAnsi="Wingdings" w:hint="default"/>
+        <w:sz w:val="20"/>
+      </w:rPr>
+    </w:lvl>
+    <w:lvl w:ilvl="5" w:tentative="1">
+      <w:start w:val="1"/>
+      <w:numFmt w:val="bullet"/>
+      <w:lvlText w:val=""/>
+      <w:lvlJc w:val="left"/>
+      <w:pPr>
+        <w:tabs>
+          <w:tab w:val="num" w:pos="4320"/>
+        </w:tabs>
+        <w:ind w:left="4320" w:hanging="360"/>
+      </w:pPr>
+      <w:rPr>
+        <w:rFonts w:ascii="Wingdings" w:hAnsi="Wingdings" w:hint="default"/>
+        <w:sz w:val="20"/>
+      </w:rPr>
+    </w:lvl>
+    <w:lvl w:ilvl="6" w:tentative="1">
+      <w:start w:val="1"/>
+      <w:numFmt w:val="bullet"/>
+      <w:lvlText w:val=""/>
+      <w:lvlJc w:val="left"/>
+      <w:pPr>
+        <w:tabs>
+          <w:tab w:val="num" w:pos="5040"/>
+        </w:tabs>
+        <w:ind w:left="5040" w:hanging="360"/>
+      </w:pPr>
+      <w:rPr>
+        <w:rFonts w:ascii="Wingdings" w:hAnsi="Wingdings" w:hint="default"/>
+        <w:sz w:val="20"/>
+      </w:rPr>
+    </w:lvl>
+    <w:lvl w:ilvl="7" w:tentative="1">
+      <w:start w:val="1"/>
+      <w:numFmt w:val="bullet"/>
+      <w:lvlText w:val=""/>
+      <w:lvlJc w:val="left"/>
+      <w:pPr>
+        <w:tabs>
+          <w:tab w:val="num" w:pos="5760"/>
+        </w:tabs>
+        <w:ind w:left="5760" w:hanging="360"/>
+      </w:pPr>
+      <w:rPr>
+        <w:rFonts w:ascii="Wingdings" w:hAnsi="Wingdings" w:hint="default"/>
+        <w:sz w:val="20"/>
+      </w:rPr>
+    </w:lvl>
+    <w:lvl w:ilvl="8" w:tentative="1">
+      <w:start w:val="1"/>
+      <w:numFmt w:val="bullet"/>
+      <w:lvlText w:val=""/>
+      <w:lvlJc w:val="left"/>
+      <w:pPr>
+        <w:tabs>
+          <w:tab w:val="num" w:pos="6480"/>
+        </w:tabs>
+        <w:ind w:left="6480" w:hanging="360"/>
+      </w:pPr>
+      <w:rPr>
+        <w:rFonts w:ascii="Wingdings" w:hAnsi="Wingdings" w:hint="default"/>
+        <w:sz w:val="20"/>
+      </w:rPr>
+    </w:lvl>
+  </w:abstractNum>
+  <w:abstractNum w:abstractNumId="5" w15:restartNumberingAfterBreak="0">
     <w:nsid w:val="6AEA6381"/>
     <w:multiLevelType w:val="hybridMultilevel"/>
     <w:tmpl w:val="A494637A"/>
@@ -147,7 +1736,7 @@
       </w:rPr>
     </w:lvl>
   </w:abstractNum>
-  <w:abstractNum w:abstractNumId="1" w15:restartNumberingAfterBreak="0">
+  <w:abstractNum w:abstractNumId="6" w15:restartNumberingAfterBreak="0">
     <w:nsid w:val="6C9E2591"/>
     <w:multiLevelType w:val="hybridMultilevel"/>
     <w:tmpl w:val="645C7AEA"/>
@@ -260,10 +1849,25 @@
     </w:lvl>
   </w:abstractNum>
   <w:num w:numId="1" w16cid:durableId="87385474">
+    <w:abstractNumId w:val="6"/>
+  </w:num>
+  <w:num w:numId="2" w16cid:durableId="1253777166">
+    <w:abstractNumId w:val="5"/>
+  </w:num>
+  <w:num w:numId="3" w16cid:durableId="348991029">
+    <w:abstractNumId w:val="0"/>
+  </w:num>
+  <w:num w:numId="4" w16cid:durableId="1400714709">
+    <w:abstractNumId w:val="2"/>
+  </w:num>
+  <w:num w:numId="5" w16cid:durableId="1907763643">
+    <w:abstractNumId w:val="4"/>
+  </w:num>
+  <w:num w:numId="6" w16cid:durableId="1165123045">
     <w:abstractNumId w:val="1"/>
   </w:num>
-  <w:num w:numId="2" w16cid:durableId="1253777166">
-    <w:abstractNumId w:val="0"/>
+  <w:num w:numId="7" w16cid:durableId="871918524">
+    <w:abstractNumId w:val="3"/>
   </w:num>
 </w:numbering>
 </file>
@@ -737,6 +2341,7 @@
   <w:style w:type="character" w:default="1" w:styleId="DefaultParagraphFont">
     <w:name w:val="Default Paragraph Font"/>
     <w:uiPriority w:val="1"/>
+    <w:semiHidden/>
     <w:unhideWhenUsed/>
   </w:style>
   <w:style w:type="table" w:default="1" w:styleId="TableNormal">

</xml_diff>